<commit_message>
motor control simulation completed
</commit_message>
<xml_diff>
--- a/Relatorios/Relatorio.docx
+++ b/Relatorios/Relatorio.docx
@@ -6345,7 +6345,13 @@
         <w:t>.</w:t>
       </w:r>
       <w:r>
-        <w:t xml:space="preserve"> De realçar que este circuito gera uma onda triangular interna entre 0V e 3,3V. Sendo assim, a tensão de entrada deste circuito terá de estar compreendida entre estes dois valores para se variar a velocidade do motor. Este circuito tem o seguinte esquemático.</w:t>
+        <w:t xml:space="preserve"> De realçar que este circuito gera uma onda triangular interna entre 0V e 3,3V</w:t>
+      </w:r>
+      <w:r>
+        <w:t xml:space="preserve"> (valor teórico - na prática e em simulações verificou-se que este valor se aproxima mais de 3,6V)</w:t>
+      </w:r>
+      <w:r>
+        <w:t>. Sendo assim, a tensão de entrada deste circuito terá de estar compreendida entre estes dois valores para se variar a velocidade do motor. Este circuito tem o seguinte esquemático.</w:t>
       </w:r>
     </w:p>
     <w:p>
@@ -6600,7 +6606,11 @@
         <w:t xml:space="preserve">de leitura do sensor. Quando se encontra sobre uma superfície branca mede um valor ligeiramente acima de 0V. Já quando se encontra sobre uma superfície preta mede um valor ligeiramente abaixo de 5V. Sendo um sensor analógico cores intermédias têm um valor lido entre estes dois valores. Outro aspeto importante está relacionado com a zona de funcionamento do motor. </w:t>
       </w:r>
       <w:r>
-        <w:t xml:space="preserve">Segundo testes realizados verificou-se que o motor tem uma zona de </w:t>
+        <w:t xml:space="preserve">Segundo </w:t>
+      </w:r>
+      <w:r>
+        <w:lastRenderedPageBreak/>
+        <w:t xml:space="preserve">testes realizados verificou-se que o motor tem uma zona de </w:t>
       </w:r>
       <w:r>
         <w:t>arranque</w:t>
@@ -6644,7 +6654,6 @@
         <w:t xml:space="preserve">a rondar os 50%. </w:t>
       </w:r>
       <w:r>
-        <w:lastRenderedPageBreak/>
         <w:t xml:space="preserve">Já depois de se encontrar em funcionamento este o </w:t>
       </w:r>
       <w:proofErr w:type="spellStart"/>
@@ -12063,55 +12072,7 @@
                                 <w:sz w:val="20"/>
                                 <w:szCs w:val="20"/>
                               </w:rPr>
-                              <w:t xml:space="preserve">entrada do sensor 1 a </w:t>
-                            </w:r>
-                            <w:r>
-                              <w:rPr>
-                                <w:rFonts w:ascii="NewsGotT" w:hAnsi="NewsGotT"/>
-                                <w:i w:val="0"/>
-                                <w:iCs w:val="0"/>
-                                <w:noProof/>
-                                <w:color w:val="auto"/>
-                                <w:sz w:val="20"/>
-                                <w:szCs w:val="20"/>
-                              </w:rPr>
-                              <w:t>0</w:t>
-                            </w:r>
-                            <w:r>
-                              <w:rPr>
-                                <w:rFonts w:ascii="NewsGotT" w:hAnsi="NewsGotT"/>
-                                <w:i w:val="0"/>
-                                <w:iCs w:val="0"/>
-                                <w:noProof/>
-                                <w:color w:val="auto"/>
-                                <w:sz w:val="20"/>
-                                <w:szCs w:val="20"/>
-                              </w:rPr>
-                              <w:t xml:space="preserve">V e entrada do sensor 2 a </w:t>
-                            </w:r>
-                            <w:r>
-                              <w:rPr>
-                                <w:rFonts w:ascii="NewsGotT" w:hAnsi="NewsGotT"/>
-                                <w:i w:val="0"/>
-                                <w:iCs w:val="0"/>
-                                <w:noProof/>
-                                <w:color w:val="auto"/>
-                                <w:sz w:val="20"/>
-                                <w:szCs w:val="20"/>
-                              </w:rPr>
-                              <w:t>5</w:t>
-                            </w:r>
-                            <w:r>
-                              <w:rPr>
-                                <w:rFonts w:ascii="NewsGotT" w:hAnsi="NewsGotT"/>
-                                <w:i w:val="0"/>
-                                <w:iCs w:val="0"/>
-                                <w:noProof/>
-                                <w:color w:val="auto"/>
-                                <w:sz w:val="20"/>
-                                <w:szCs w:val="20"/>
-                              </w:rPr>
-                              <w:t>V</w:t>
+                              <w:t>entrada do sensor 1 a 0V e entrada do sensor 2 a 5V</w:t>
                             </w:r>
                             <w:bookmarkEnd w:id="51"/>
                           </w:p>
@@ -12255,55 +12216,7 @@
                           <w:sz w:val="20"/>
                           <w:szCs w:val="20"/>
                         </w:rPr>
-                        <w:t xml:space="preserve">entrada do sensor 1 a </w:t>
-                      </w:r>
-                      <w:r>
-                        <w:rPr>
-                          <w:rFonts w:ascii="NewsGotT" w:hAnsi="NewsGotT"/>
-                          <w:i w:val="0"/>
-                          <w:iCs w:val="0"/>
-                          <w:noProof/>
-                          <w:color w:val="auto"/>
-                          <w:sz w:val="20"/>
-                          <w:szCs w:val="20"/>
-                        </w:rPr>
-                        <w:t>0</w:t>
-                      </w:r>
-                      <w:r>
-                        <w:rPr>
-                          <w:rFonts w:ascii="NewsGotT" w:hAnsi="NewsGotT"/>
-                          <w:i w:val="0"/>
-                          <w:iCs w:val="0"/>
-                          <w:noProof/>
-                          <w:color w:val="auto"/>
-                          <w:sz w:val="20"/>
-                          <w:szCs w:val="20"/>
-                        </w:rPr>
-                        <w:t xml:space="preserve">V e entrada do sensor 2 a </w:t>
-                      </w:r>
-                      <w:r>
-                        <w:rPr>
-                          <w:rFonts w:ascii="NewsGotT" w:hAnsi="NewsGotT"/>
-                          <w:i w:val="0"/>
-                          <w:iCs w:val="0"/>
-                          <w:noProof/>
-                          <w:color w:val="auto"/>
-                          <w:sz w:val="20"/>
-                          <w:szCs w:val="20"/>
-                        </w:rPr>
-                        <w:t>5</w:t>
-                      </w:r>
-                      <w:r>
-                        <w:rPr>
-                          <w:rFonts w:ascii="NewsGotT" w:hAnsi="NewsGotT"/>
-                          <w:i w:val="0"/>
-                          <w:iCs w:val="0"/>
-                          <w:noProof/>
-                          <w:color w:val="auto"/>
-                          <w:sz w:val="20"/>
-                          <w:szCs w:val="20"/>
-                        </w:rPr>
-                        <w:t>V</w:t>
+                        <w:t>entrada do sensor 1 a 0V e entrada do sensor 2 a 5V</w:t>
                       </w:r>
                       <w:bookmarkEnd w:id="52"/>
                     </w:p>
@@ -13032,55 +12945,7 @@
                                 <w:sz w:val="20"/>
                                 <w:szCs w:val="20"/>
                               </w:rPr>
-                              <w:t xml:space="preserve">entrada do sensor 1 a </w:t>
-                            </w:r>
-                            <w:r>
-                              <w:rPr>
-                                <w:rFonts w:ascii="NewsGotT" w:hAnsi="NewsGotT"/>
-                                <w:i w:val="0"/>
-                                <w:iCs w:val="0"/>
-                                <w:noProof/>
-                                <w:color w:val="auto"/>
-                                <w:sz w:val="20"/>
-                                <w:szCs w:val="20"/>
-                              </w:rPr>
-                              <w:t>2,5</w:t>
-                            </w:r>
-                            <w:r>
-                              <w:rPr>
-                                <w:rFonts w:ascii="NewsGotT" w:hAnsi="NewsGotT"/>
-                                <w:i w:val="0"/>
-                                <w:iCs w:val="0"/>
-                                <w:noProof/>
-                                <w:color w:val="auto"/>
-                                <w:sz w:val="20"/>
-                                <w:szCs w:val="20"/>
-                              </w:rPr>
-                              <w:t xml:space="preserve">V e entrada do sensor 2 a </w:t>
-                            </w:r>
-                            <w:r>
-                              <w:rPr>
-                                <w:rFonts w:ascii="NewsGotT" w:hAnsi="NewsGotT"/>
-                                <w:i w:val="0"/>
-                                <w:iCs w:val="0"/>
-                                <w:noProof/>
-                                <w:color w:val="auto"/>
-                                <w:sz w:val="20"/>
-                                <w:szCs w:val="20"/>
-                              </w:rPr>
-                              <w:t>0</w:t>
-                            </w:r>
-                            <w:r>
-                              <w:rPr>
-                                <w:rFonts w:ascii="NewsGotT" w:hAnsi="NewsGotT"/>
-                                <w:i w:val="0"/>
-                                <w:iCs w:val="0"/>
-                                <w:noProof/>
-                                <w:color w:val="auto"/>
-                                <w:sz w:val="20"/>
-                                <w:szCs w:val="20"/>
-                              </w:rPr>
-                              <w:t>V</w:t>
+                              <w:t>entrada do sensor 1 a 2,5V e entrada do sensor 2 a 0V</w:t>
                             </w:r>
                             <w:bookmarkEnd w:id="55"/>
                           </w:p>
@@ -13224,55 +13089,7 @@
                           <w:sz w:val="20"/>
                           <w:szCs w:val="20"/>
                         </w:rPr>
-                        <w:t xml:space="preserve">entrada do sensor 1 a </w:t>
-                      </w:r>
-                      <w:r>
-                        <w:rPr>
-                          <w:rFonts w:ascii="NewsGotT" w:hAnsi="NewsGotT"/>
-                          <w:i w:val="0"/>
-                          <w:iCs w:val="0"/>
-                          <w:noProof/>
-                          <w:color w:val="auto"/>
-                          <w:sz w:val="20"/>
-                          <w:szCs w:val="20"/>
-                        </w:rPr>
-                        <w:t>2,5</w:t>
-                      </w:r>
-                      <w:r>
-                        <w:rPr>
-                          <w:rFonts w:ascii="NewsGotT" w:hAnsi="NewsGotT"/>
-                          <w:i w:val="0"/>
-                          <w:iCs w:val="0"/>
-                          <w:noProof/>
-                          <w:color w:val="auto"/>
-                          <w:sz w:val="20"/>
-                          <w:szCs w:val="20"/>
-                        </w:rPr>
-                        <w:t xml:space="preserve">V e entrada do sensor 2 a </w:t>
-                      </w:r>
-                      <w:r>
-                        <w:rPr>
-                          <w:rFonts w:ascii="NewsGotT" w:hAnsi="NewsGotT"/>
-                          <w:i w:val="0"/>
-                          <w:iCs w:val="0"/>
-                          <w:noProof/>
-                          <w:color w:val="auto"/>
-                          <w:sz w:val="20"/>
-                          <w:szCs w:val="20"/>
-                        </w:rPr>
-                        <w:t>0</w:t>
-                      </w:r>
-                      <w:r>
-                        <w:rPr>
-                          <w:rFonts w:ascii="NewsGotT" w:hAnsi="NewsGotT"/>
-                          <w:i w:val="0"/>
-                          <w:iCs w:val="0"/>
-                          <w:noProof/>
-                          <w:color w:val="auto"/>
-                          <w:sz w:val="20"/>
-                          <w:szCs w:val="20"/>
-                        </w:rPr>
-                        <w:t>V</w:t>
+                        <w:t>entrada do sensor 1 a 2,5V e entrada do sensor 2 a 0V</w:t>
                       </w:r>
                       <w:bookmarkEnd w:id="56"/>
                     </w:p>
@@ -13424,35 +13241,110 @@
           <w:tab w:val="left" w:pos="0"/>
         </w:tabs>
         <w:ind w:firstLine="567"/>
-        <w:rPr>
-          <w:sz w:val="20"/>
-          <w:szCs w:val="18"/>
-        </w:rPr>
       </w:pPr>
       <w:r>
         <w:rPr>
           <w:noProof/>
         </w:rPr>
         <w:lastRenderedPageBreak/>
+        <w:drawing>
+          <wp:anchor distT="0" distB="0" distL="114300" distR="114300" simplePos="0" relativeHeight="251718656" behindDoc="1" locked="0" layoutInCell="1" allowOverlap="1" wp14:anchorId="7631E3A7" wp14:editId="257E02C0">
+            <wp:simplePos x="0" y="0"/>
+            <wp:positionH relativeFrom="margin">
+              <wp:align>right</wp:align>
+            </wp:positionH>
+            <wp:positionV relativeFrom="paragraph">
+              <wp:posOffset>176188</wp:posOffset>
+            </wp:positionV>
+            <wp:extent cx="5732145" cy="3284220"/>
+            <wp:effectExtent l="0" t="0" r="1905" b="0"/>
+            <wp:wrapTight wrapText="bothSides">
+              <wp:wrapPolygon edited="0">
+                <wp:start x="0" y="0"/>
+                <wp:lineTo x="0" y="21425"/>
+                <wp:lineTo x="21535" y="21425"/>
+                <wp:lineTo x="21535" y="0"/>
+                <wp:lineTo x="0" y="0"/>
+              </wp:wrapPolygon>
+            </wp:wrapTight>
+            <wp:docPr id="47" name="Imagem 47"/>
+            <wp:cNvGraphicFramePr>
+              <a:graphicFrameLocks xmlns:a="http://schemas.openxmlformats.org/drawingml/2006/main" noChangeAspect="1"/>
+            </wp:cNvGraphicFramePr>
+            <a:graphic xmlns:a="http://schemas.openxmlformats.org/drawingml/2006/main">
+              <a:graphicData uri="http://schemas.openxmlformats.org/drawingml/2006/picture">
+                <pic:pic xmlns:pic="http://schemas.openxmlformats.org/drawingml/2006/picture">
+                  <pic:nvPicPr>
+                    <pic:cNvPr id="0" name="Picture 34"/>
+                    <pic:cNvPicPr>
+                      <a:picLocks noChangeAspect="1" noChangeArrowheads="1"/>
+                    </pic:cNvPicPr>
+                  </pic:nvPicPr>
+                  <pic:blipFill rotWithShape="1">
+                    <a:blip r:embed="rId54">
+                      <a:extLst>
+                        <a:ext uri="{28A0092B-C50C-407E-A947-70E740481C1C}">
+                          <a14:useLocalDpi xmlns:a14="http://schemas.microsoft.com/office/drawing/2010/main" val="0"/>
+                        </a:ext>
+                      </a:extLst>
+                    </a:blip>
+                    <a:srcRect r="478" b="742"/>
+                    <a:stretch/>
+                  </pic:blipFill>
+                  <pic:spPr bwMode="auto">
+                    <a:xfrm>
+                      <a:off x="0" y="0"/>
+                      <a:ext cx="5732585" cy="3285059"/>
+                    </a:xfrm>
+                    <a:prstGeom prst="rect">
+                      <a:avLst/>
+                    </a:prstGeom>
+                    <a:noFill/>
+                    <a:ln>
+                      <a:noFill/>
+                    </a:ln>
+                    <a:extLst>
+                      <a:ext uri="{53640926-AAD7-44D8-BBD7-CCE9431645EC}">
+                        <a14:shadowObscured xmlns:a14="http://schemas.microsoft.com/office/drawing/2010/main"/>
+                      </a:ext>
+                    </a:extLst>
+                  </pic:spPr>
+                </pic:pic>
+              </a:graphicData>
+            </a:graphic>
+            <wp14:sizeRelH relativeFrom="page">
+              <wp14:pctWidth>0</wp14:pctWidth>
+            </wp14:sizeRelH>
+            <wp14:sizeRelV relativeFrom="page">
+              <wp14:pctHeight>0</wp14:pctHeight>
+            </wp14:sizeRelV>
+          </wp:anchor>
+        </w:drawing>
+      </w:r>
+      <w:r>
+        <w:rPr>
+          <w:noProof/>
+        </w:rPr>
         <mc:AlternateContent>
           <mc:Choice Requires="wps">
             <w:drawing>
-              <wp:anchor distT="0" distB="0" distL="114300" distR="114300" simplePos="0" relativeHeight="251720704" behindDoc="1" locked="0" layoutInCell="1" allowOverlap="1" wp14:anchorId="2C1D5BE0" wp14:editId="052DFA96">
+              <wp:anchor distT="0" distB="0" distL="114300" distR="114300" simplePos="0" relativeHeight="251720704" behindDoc="1" locked="0" layoutInCell="1" allowOverlap="1" wp14:anchorId="2C1D5BE0" wp14:editId="09BCEAFF">
                 <wp:simplePos x="0" y="0"/>
-                <wp:positionH relativeFrom="column">
-                  <wp:posOffset>0</wp:posOffset>
+                <wp:positionH relativeFrom="margin">
+                  <wp:align>right</wp:align>
                 </wp:positionH>
                 <wp:positionV relativeFrom="paragraph">
-                  <wp:posOffset>3602355</wp:posOffset>
+                  <wp:posOffset>3634398</wp:posOffset>
                 </wp:positionV>
                 <wp:extent cx="5760085" cy="635"/>
-                <wp:effectExtent l="0" t="0" r="0" b="0"/>
+                <wp:effectExtent l="0" t="0" r="0" b="6350"/>
                 <wp:wrapTight wrapText="bothSides">
                   <wp:wrapPolygon edited="0">
                     <wp:start x="0" y="0"/>
-                    <wp:lineTo x="0" y="21600"/>
-                    <wp:lineTo x="21600" y="21600"/>
-                    <wp:lineTo x="21600" y="0"/>
+                    <wp:lineTo x="0" y="20618"/>
+                    <wp:lineTo x="21502" y="20618"/>
+                    <wp:lineTo x="21502" y="0"/>
+                    <wp:lineTo x="0" y="0"/>
                   </wp:wrapPolygon>
                 </wp:wrapTight>
                 <wp:docPr id="48" name="Caixa de texto 48"/>
@@ -13611,55 +13503,7 @@
                                 <w:sz w:val="20"/>
                                 <w:szCs w:val="20"/>
                               </w:rPr>
-                              <w:t xml:space="preserve">entrada do sensor 1 a </w:t>
-                            </w:r>
-                            <w:r>
-                              <w:rPr>
-                                <w:rFonts w:ascii="NewsGotT" w:hAnsi="NewsGotT"/>
-                                <w:i w:val="0"/>
-                                <w:iCs w:val="0"/>
-                                <w:noProof/>
-                                <w:color w:val="auto"/>
-                                <w:sz w:val="20"/>
-                                <w:szCs w:val="20"/>
-                              </w:rPr>
-                              <w:t>0</w:t>
-                            </w:r>
-                            <w:r>
-                              <w:rPr>
-                                <w:rFonts w:ascii="NewsGotT" w:hAnsi="NewsGotT"/>
-                                <w:i w:val="0"/>
-                                <w:iCs w:val="0"/>
-                                <w:noProof/>
-                                <w:color w:val="auto"/>
-                                <w:sz w:val="20"/>
-                                <w:szCs w:val="20"/>
-                              </w:rPr>
-                              <w:t xml:space="preserve">V e entrada do sensor 2 a </w:t>
-                            </w:r>
-                            <w:r>
-                              <w:rPr>
-                                <w:rFonts w:ascii="NewsGotT" w:hAnsi="NewsGotT"/>
-                                <w:i w:val="0"/>
-                                <w:iCs w:val="0"/>
-                                <w:noProof/>
-                                <w:color w:val="auto"/>
-                                <w:sz w:val="20"/>
-                                <w:szCs w:val="20"/>
-                              </w:rPr>
-                              <w:t>2,5</w:t>
-                            </w:r>
-                            <w:r>
-                              <w:rPr>
-                                <w:rFonts w:ascii="NewsGotT" w:hAnsi="NewsGotT"/>
-                                <w:i w:val="0"/>
-                                <w:iCs w:val="0"/>
-                                <w:noProof/>
-                                <w:color w:val="auto"/>
-                                <w:sz w:val="20"/>
-                                <w:szCs w:val="20"/>
-                              </w:rPr>
-                              <w:t>V</w:t>
+                              <w:t>entrada do sensor 1 a 0V e entrada do sensor 2 a 2,5V</w:t>
                             </w:r>
                             <w:bookmarkEnd w:id="57"/>
                           </w:p>
@@ -13679,7 +13523,7 @@
           </mc:Choice>
           <mc:Fallback>
             <w:pict>
-              <v:shape w14:anchorId="2C1D5BE0" id="Caixa de texto 48" o:spid="_x0000_s1040" type="#_x0000_t202" style="position:absolute;left:0;text-align:left;margin-left:0;margin-top:283.65pt;width:453.55pt;height:.05pt;z-index:-251595776;visibility:visible;mso-wrap-style:square;mso-wrap-distance-left:9pt;mso-wrap-distance-top:0;mso-wrap-distance-right:9pt;mso-wrap-distance-bottom:0;mso-position-horizontal:absolute;mso-position-horizontal-relative:text;mso-position-vertical:absolute;mso-position-vertical-relative:text;v-text-anchor:top" o:gfxdata="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" stroked="f">
+              <v:shape w14:anchorId="2C1D5BE0" id="Caixa de texto 48" o:spid="_x0000_s1040" type="#_x0000_t202" style="position:absolute;left:0;text-align:left;margin-left:402.35pt;margin-top:286.15pt;width:453.55pt;height:.05pt;z-index:-251595776;visibility:visible;mso-wrap-style:square;mso-wrap-distance-left:9pt;mso-wrap-distance-top:0;mso-wrap-distance-right:9pt;mso-wrap-distance-bottom:0;mso-position-horizontal:right;mso-position-horizontal-relative:margin;mso-position-vertical:absolute;mso-position-vertical-relative:text;v-text-anchor:top" o:gfxdata="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" stroked="f">
                 <v:textbox style="mso-fit-shape-to-text:t" inset="0,0,0,0">
                   <w:txbxContent>
                     <w:p>
@@ -13815,148 +13659,194 @@
                           <w:sz w:val="20"/>
                           <w:szCs w:val="20"/>
                         </w:rPr>
-                        <w:t xml:space="preserve">entrada do sensor 1 a </w:t>
-                      </w:r>
-                      <w:r>
-                        <w:rPr>
-                          <w:rFonts w:ascii="NewsGotT" w:hAnsi="NewsGotT"/>
-                          <w:i w:val="0"/>
-                          <w:iCs w:val="0"/>
-                          <w:noProof/>
-                          <w:color w:val="auto"/>
-                          <w:sz w:val="20"/>
-                          <w:szCs w:val="20"/>
-                        </w:rPr>
-                        <w:t>0</w:t>
-                      </w:r>
-                      <w:r>
-                        <w:rPr>
-                          <w:rFonts w:ascii="NewsGotT" w:hAnsi="NewsGotT"/>
-                          <w:i w:val="0"/>
-                          <w:iCs w:val="0"/>
-                          <w:noProof/>
-                          <w:color w:val="auto"/>
-                          <w:sz w:val="20"/>
-                          <w:szCs w:val="20"/>
-                        </w:rPr>
-                        <w:t xml:space="preserve">V e entrada do sensor 2 a </w:t>
-                      </w:r>
-                      <w:r>
-                        <w:rPr>
-                          <w:rFonts w:ascii="NewsGotT" w:hAnsi="NewsGotT"/>
-                          <w:i w:val="0"/>
-                          <w:iCs w:val="0"/>
-                          <w:noProof/>
-                          <w:color w:val="auto"/>
-                          <w:sz w:val="20"/>
-                          <w:szCs w:val="20"/>
-                        </w:rPr>
-                        <w:t>2,5</w:t>
-                      </w:r>
-                      <w:r>
-                        <w:rPr>
-                          <w:rFonts w:ascii="NewsGotT" w:hAnsi="NewsGotT"/>
-                          <w:i w:val="0"/>
-                          <w:iCs w:val="0"/>
-                          <w:noProof/>
-                          <w:color w:val="auto"/>
-                          <w:sz w:val="20"/>
-                          <w:szCs w:val="20"/>
-                        </w:rPr>
-                        <w:t>V</w:t>
+                        <w:t>entrada do sensor 1 a 0V e entrada do sensor 2 a 2,5V</w:t>
                       </w:r>
                       <w:bookmarkEnd w:id="58"/>
                     </w:p>
                   </w:txbxContent>
                 </v:textbox>
-                <w10:wrap type="tight"/>
+                <w10:wrap type="tight" anchorx="margin"/>
               </v:shape>
             </w:pict>
           </mc:Fallback>
         </mc:AlternateContent>
       </w:r>
       <w:r>
-        <w:rPr>
-          <w:noProof/>
-        </w:rPr>
-        <w:drawing>
-          <wp:anchor distT="0" distB="0" distL="114300" distR="114300" simplePos="0" relativeHeight="251718656" behindDoc="1" locked="0" layoutInCell="1" allowOverlap="1" wp14:anchorId="7631E3A7" wp14:editId="550F7F24">
-            <wp:simplePos x="0" y="0"/>
-            <wp:positionH relativeFrom="margin">
-              <wp:align>right</wp:align>
-            </wp:positionH>
-            <wp:positionV relativeFrom="paragraph">
-              <wp:posOffset>235829</wp:posOffset>
-            </wp:positionV>
-            <wp:extent cx="5760085" cy="3309620"/>
-            <wp:effectExtent l="0" t="0" r="0" b="5080"/>
-            <wp:wrapTight wrapText="bothSides">
-              <wp:wrapPolygon edited="0">
-                <wp:start x="0" y="0"/>
-                <wp:lineTo x="0" y="21509"/>
-                <wp:lineTo x="21502" y="21509"/>
-                <wp:lineTo x="21502" y="0"/>
-                <wp:lineTo x="0" y="0"/>
-              </wp:wrapPolygon>
-            </wp:wrapTight>
-            <wp:docPr id="47" name="Imagem 47"/>
-            <wp:cNvGraphicFramePr>
-              <a:graphicFrameLocks xmlns:a="http://schemas.openxmlformats.org/drawingml/2006/main" noChangeAspect="1"/>
-            </wp:cNvGraphicFramePr>
-            <a:graphic xmlns:a="http://schemas.openxmlformats.org/drawingml/2006/main">
-              <a:graphicData uri="http://schemas.openxmlformats.org/drawingml/2006/picture">
-                <pic:pic xmlns:pic="http://schemas.openxmlformats.org/drawingml/2006/picture">
-                  <pic:nvPicPr>
-                    <pic:cNvPr id="0" name="Picture 34"/>
-                    <pic:cNvPicPr>
-                      <a:picLocks noChangeAspect="1" noChangeArrowheads="1"/>
-                    </pic:cNvPicPr>
-                  </pic:nvPicPr>
-                  <pic:blipFill>
-                    <a:blip r:embed="rId54">
-                      <a:extLst>
-                        <a:ext uri="{28A0092B-C50C-407E-A947-70E740481C1C}">
-                          <a14:useLocalDpi xmlns:a14="http://schemas.microsoft.com/office/drawing/2010/main" val="0"/>
-                        </a:ext>
-                      </a:extLst>
-                    </a:blip>
-                    <a:srcRect/>
-                    <a:stretch>
-                      <a:fillRect/>
-                    </a:stretch>
-                  </pic:blipFill>
-                  <pic:spPr bwMode="auto">
-                    <a:xfrm>
-                      <a:off x="0" y="0"/>
-                      <a:ext cx="5760085" cy="3309620"/>
-                    </a:xfrm>
-                    <a:prstGeom prst="rect">
-                      <a:avLst/>
-                    </a:prstGeom>
-                    <a:noFill/>
-                    <a:ln>
-                      <a:noFill/>
-                    </a:ln>
-                  </pic:spPr>
-                </pic:pic>
-              </a:graphicData>
-            </a:graphic>
-            <wp14:sizeRelH relativeFrom="page">
-              <wp14:pctWidth>0</wp14:pctWidth>
-            </wp14:sizeRelH>
-            <wp14:sizeRelV relativeFrom="page">
-              <wp14:pctHeight>0</wp14:pctHeight>
-            </wp14:sizeRelV>
-          </wp:anchor>
-        </w:drawing>
+        <w:t xml:space="preserve">Apresenta-se a simulação de seis casos distintos que deverão ser analisados dois a dois. </w:t>
       </w:r>
     </w:p>
     <w:p>
       <w:pPr>
+        <w:pStyle w:val="PhDCorpo"/>
+        <w:tabs>
+          <w:tab w:val="clear" w:pos="567"/>
+          <w:tab w:val="left" w:pos="0"/>
+        </w:tabs>
+        <w:ind w:firstLine="567"/>
+      </w:pPr>
+      <w:r>
+        <w:t xml:space="preserve">Os dois primeiros casos a ser analisados são aqueles em que as entradas apresentam o mesmo valor. Nesta situação, a saída do circuito terá um valor próximo do valor de 3,3V o que implicará um </w:t>
+      </w:r>
+      <w:proofErr w:type="spellStart"/>
+      <w:r>
+        <w:rPr>
+          <w:i/>
+          <w:iCs/>
+        </w:rPr>
+        <w:t>duty</w:t>
+      </w:r>
+      <w:proofErr w:type="spellEnd"/>
+      <w:r>
+        <w:rPr>
+          <w:i/>
+          <w:iCs/>
+        </w:rPr>
+        <w:t xml:space="preserve"> </w:t>
+      </w:r>
+      <w:proofErr w:type="spellStart"/>
+      <w:r>
+        <w:rPr>
+          <w:i/>
+          <w:iCs/>
+        </w:rPr>
+        <w:t>cycle</w:t>
+      </w:r>
+      <w:proofErr w:type="spellEnd"/>
+      <w:r>
+        <w:t xml:space="preserve"> pouco abaixo dos 100%. Assim os motores rodarão com a mesma velocidade e seguirá a mesma trajetória.</w:t>
+      </w:r>
+    </w:p>
+    <w:p>
+      <w:pPr>
+        <w:pStyle w:val="PhDCorpo"/>
+        <w:tabs>
+          <w:tab w:val="clear" w:pos="567"/>
+          <w:tab w:val="left" w:pos="0"/>
+        </w:tabs>
+        <w:ind w:firstLine="567"/>
+      </w:pPr>
+      <w:r>
+        <w:t xml:space="preserve">Os dois casos seguintes são o caso em que uma entrada é 0V e a outra é 5V. No primeiro – sensor 1 a 5V e sensor 2 a 0V – o motor do lado do sensor terá </w:t>
+      </w:r>
+      <w:r>
+        <w:t>de</w:t>
+      </w:r>
+      <w:r>
+        <w:t xml:space="preserve"> abrandar para que este se desvie da linha. Como se pode verificar, o valor da tensão de saída desce</w:t>
+      </w:r>
+      <w:r>
+        <w:t xml:space="preserve"> e o motor tende a abrandar. Em sentido oposto - </w:t>
+      </w:r>
+      <w:r>
+        <w:t xml:space="preserve">sensor 1 a </w:t>
+      </w:r>
+      <w:r>
+        <w:t>0</w:t>
+      </w:r>
+      <w:r>
+        <w:t xml:space="preserve">V e sensor 2 a </w:t>
+      </w:r>
+      <w:r>
+        <w:t>5</w:t>
+      </w:r>
+      <w:r>
+        <w:t>V –</w:t>
+      </w:r>
+      <w:r>
+        <w:t xml:space="preserve"> verifica-se o contrário.</w:t>
+      </w:r>
+      <w:r>
+        <w:t xml:space="preserve"> </w:t>
+      </w:r>
+      <w:r>
+        <w:t>O</w:t>
+      </w:r>
+      <w:r>
+        <w:t xml:space="preserve"> motor do lado do sensor terá de </w:t>
+      </w:r>
+      <w:r>
+        <w:t>acelerar (ou manter a velocidade)</w:t>
+      </w:r>
+      <w:r>
+        <w:t xml:space="preserve"> para que este se </w:t>
+      </w:r>
+      <w:r>
+        <w:t>aproxime</w:t>
+      </w:r>
+      <w:r>
+        <w:t xml:space="preserve"> da linha</w:t>
+      </w:r>
+      <w:r>
+        <w:t xml:space="preserve">. É de referir que a saída </w:t>
+      </w:r>
+      <w:proofErr w:type="spellStart"/>
+      <w:r>
+        <w:rPr>
+          <w:i/>
+          <w:iCs/>
+        </w:rPr>
+        <w:t>offset_control</w:t>
+      </w:r>
+      <w:proofErr w:type="spellEnd"/>
+      <w:r>
+        <w:rPr>
+          <w:i/>
+          <w:iCs/>
+        </w:rPr>
+        <w:t xml:space="preserve"> </w:t>
+      </w:r>
+      <w:r>
+        <w:t xml:space="preserve">tem um valor de 10,566V uma vez que que se encontra limitado pela saturação do </w:t>
+      </w:r>
+      <w:proofErr w:type="spellStart"/>
+      <w:r>
+        <w:t>ampop</w:t>
+      </w:r>
+      <w:proofErr w:type="spellEnd"/>
+      <w:r>
+        <w:t>. O valor esperado seriam 15V, no entanto em nada interfere com o normal funcionamento</w:t>
+      </w:r>
+      <w:r>
+        <w:t>.</w:t>
+      </w:r>
+      <w:r>
+        <w:t xml:space="preserve"> </w:t>
+      </w:r>
+    </w:p>
+    <w:p>
+      <w:pPr>
+        <w:pStyle w:val="PhDCorpo"/>
+        <w:tabs>
+          <w:tab w:val="clear" w:pos="567"/>
+          <w:tab w:val="left" w:pos="0"/>
+        </w:tabs>
+        <w:ind w:firstLine="567"/>
+      </w:pPr>
+      <w:r>
+        <w:t>Os outros dois casos são casos de transição – situações mais reais, visto que o circuito tende a corrigir antes de chegar a valores extremos - podendo ser analisados como o último caso.</w:t>
+      </w:r>
+    </w:p>
+    <w:p>
+      <w:pPr>
+        <w:pStyle w:val="PhDCorpo"/>
+        <w:tabs>
+          <w:tab w:val="clear" w:pos="567"/>
+          <w:tab w:val="left" w:pos="0"/>
+        </w:tabs>
+        <w:ind w:firstLine="567"/>
+        <w:rPr>
+          <w:sz w:val="20"/>
+          <w:szCs w:val="18"/>
+        </w:rPr>
+      </w:pPr>
+    </w:p>
+    <w:p>
+      <w:pPr>
         <w:pStyle w:val="PhDCabealho2"/>
       </w:pPr>
       <w:bookmarkStart w:id="59" w:name="_Toc62740451"/>
       <w:r>
+        <w:lastRenderedPageBreak/>
         <w:t>Isolamento e tratamento dos</w:t>
       </w:r>
       <w:r>
@@ -19820,6 +19710,15 @@
 </file>
 
 <file path=customXml/item1.xml><?xml version="1.0" encoding="utf-8"?>
+<?mso-contentType ?>
+<FormTemplates xmlns="http://schemas.microsoft.com/sharepoint/v3/contenttype/forms">
+  <Display>DocumentLibraryForm</Display>
+  <Edit>DocumentLibraryForm</Edit>
+  <New>DocumentLibraryForm</New>
+</FormTemplates>
+</file>
+
+<file path=customXml/item2.xml><?xml version="1.0" encoding="utf-8"?>
 <ct:contentTypeSchema xmlns:ct="http://schemas.microsoft.com/office/2006/metadata/contentType" xmlns:ma="http://schemas.microsoft.com/office/2006/metadata/properties/metaAttributes" ct:_="" ma:_="" ma:contentTypeName="Documento" ma:contentTypeID="0x0101007D8A173B6E845A4D9F0E88108FDA766C" ma:contentTypeVersion="2" ma:contentTypeDescription="Criar um novo documento." ma:contentTypeScope="" ma:versionID="8981fed03641fdcb6834f980a7c211f2">
   <xsd:schema xmlns:xsd="http://www.w3.org/2001/XMLSchema" xmlns:xs="http://www.w3.org/2001/XMLSchema" xmlns:p="http://schemas.microsoft.com/office/2006/metadata/properties" xmlns:ns2="037df136-6af4-4714-983a-fe3bf50bf874" targetNamespace="http://schemas.microsoft.com/office/2006/metadata/properties" ma:root="true" ma:fieldsID="9af39a95db5e30c15f8abcb2a9bd8dbd" ns2:_="">
     <xsd:import namespace="037df136-6af4-4714-983a-fe3bf50bf874"/>
@@ -19951,22 +19850,7 @@
 </ct:contentTypeSchema>
 </file>
 
-<file path=customXml/item2.xml><?xml version="1.0" encoding="utf-8"?>
-<?mso-contentType ?>
-<FormTemplates xmlns="http://schemas.microsoft.com/sharepoint/v3/contenttype/forms">
-  <Display>DocumentLibraryForm</Display>
-  <Edit>DocumentLibraryForm</Edit>
-  <New>DocumentLibraryForm</New>
-</FormTemplates>
-</file>
-
 <file path=customXml/item3.xml><?xml version="1.0" encoding="utf-8"?>
-<p:properties xmlns:p="http://schemas.microsoft.com/office/2006/metadata/properties" xmlns:xsi="http://www.w3.org/2001/XMLSchema-instance" xmlns:pc="http://schemas.microsoft.com/office/infopath/2007/PartnerControls">
-  <documentManagement/>
-</p:properties>
-</file>
-
-<file path=customXml/item4.xml><?xml version="1.0" encoding="utf-8"?>
 <b:Sources xmlns:b="http://schemas.openxmlformats.org/officeDocument/2006/bibliography" xmlns="http://schemas.openxmlformats.org/officeDocument/2006/bibliography" SelectedStyle="\IEEE2006OfficeOnline.xsl" StyleName="IEEE" Version="2006">
   <b:Source>
     <b:Tag>SNS20</b:Tag>
@@ -20057,7 +19941,21 @@
 </b:Sources>
 </file>
 
+<file path=customXml/item4.xml><?xml version="1.0" encoding="utf-8"?>
+<p:properties xmlns:p="http://schemas.microsoft.com/office/2006/metadata/properties" xmlns:xsi="http://www.w3.org/2001/XMLSchema-instance" xmlns:pc="http://schemas.microsoft.com/office/infopath/2007/PartnerControls">
+  <documentManagement/>
+</p:properties>
+</file>
+
 <file path=customXml/itemProps1.xml><?xml version="1.0" encoding="utf-8"?>
+<ds:datastoreItem xmlns:ds="http://schemas.openxmlformats.org/officeDocument/2006/customXml" ds:itemID="{DFE4A8F6-1B4F-4C39-B713-8F028533E31D}">
+  <ds:schemaRefs>
+    <ds:schemaRef ds:uri="http://schemas.microsoft.com/sharepoint/v3/contenttype/forms"/>
+  </ds:schemaRefs>
+</ds:datastoreItem>
+</file>
+
+<file path=customXml/itemProps2.xml><?xml version="1.0" encoding="utf-8"?>
 <ds:datastoreItem xmlns:ds="http://schemas.openxmlformats.org/officeDocument/2006/customXml" ds:itemID="{902235E5-760A-4E6D-9256-396E6EDAB529}">
   <ds:schemaRefs>
     <ds:schemaRef ds:uri="http://schemas.microsoft.com/office/2006/metadata/contentType"/>
@@ -20075,27 +19973,19 @@
 </ds:datastoreItem>
 </file>
 
-<file path=customXml/itemProps2.xml><?xml version="1.0" encoding="utf-8"?>
-<ds:datastoreItem xmlns:ds="http://schemas.openxmlformats.org/officeDocument/2006/customXml" ds:itemID="{DFE4A8F6-1B4F-4C39-B713-8F028533E31D}">
+<file path=customXml/itemProps3.xml><?xml version="1.0" encoding="utf-8"?>
+<ds:datastoreItem xmlns:ds="http://schemas.openxmlformats.org/officeDocument/2006/customXml" ds:itemID="{3269849D-8A86-4E36-B54B-7182A5E95F12}">
   <ds:schemaRefs>
-    <ds:schemaRef ds:uri="http://schemas.microsoft.com/sharepoint/v3/contenttype/forms"/>
+    <ds:schemaRef ds:uri="http://schemas.openxmlformats.org/officeDocument/2006/bibliography"/>
   </ds:schemaRefs>
 </ds:datastoreItem>
 </file>
 
-<file path=customXml/itemProps3.xml><?xml version="1.0" encoding="utf-8"?>
+<file path=customXml/itemProps4.xml><?xml version="1.0" encoding="utf-8"?>
 <ds:datastoreItem xmlns:ds="http://schemas.openxmlformats.org/officeDocument/2006/customXml" ds:itemID="{1B42263A-F16D-40CE-8DA1-4DEA5A5209E1}">
   <ds:schemaRefs>
     <ds:schemaRef ds:uri="http://schemas.microsoft.com/office/2006/metadata/properties"/>
     <ds:schemaRef ds:uri="http://schemas.microsoft.com/office/infopath/2007/PartnerControls"/>
   </ds:schemaRefs>
 </ds:datastoreItem>
-</file>
-
-<file path=customXml/itemProps4.xml><?xml version="1.0" encoding="utf-8"?>
-<ds:datastoreItem xmlns:ds="http://schemas.openxmlformats.org/officeDocument/2006/customXml" ds:itemID="{3269849D-8A86-4E36-B54B-7182A5E95F12}">
-  <ds:schemaRefs>
-    <ds:schemaRef ds:uri="http://schemas.openxmlformats.org/officeDocument/2006/bibliography"/>
-  </ds:schemaRefs>
-</ds:datastoreItem>
 </file>
</xml_diff>